<commit_message>
add src data snapshot
</commit_message>
<xml_diff>
--- a/turnover文档.docx
+++ b/turnover文档.docx
@@ -12,10 +12,7 @@
         <w:t>代码：</w:t>
       </w:r>
       <w:r>
-        <w:t>C:\Users\28079083\OneDrive - Anheuser-Busch InBev\Desktop\2023项目\9.turnover</w:t>
-      </w:r>
-      <w:r>
-        <w:t>\Best-1228 notebook</w:t>
+        <w:t>C:\Users\28079083\OneDrive - Anheuser-Busch InBev\Desktop\2023项目\9.turnover\Best-1228 notebook</w:t>
       </w:r>
     </w:p>
     <w:p>
@@ -73,6 +70,7 @@
         </w:numPr>
         <w:ind w:firstLineChars="0"/>
       </w:pPr>
+      <w:proofErr w:type="spellStart"/>
       <w:r>
         <w:t>T</w:t>
       </w:r>
@@ -83,7 +81,11 @@
         <w:t>rain</w:t>
       </w:r>
       <w:r>
-        <w:t>_data:</w:t>
+        <w:t>_data</w:t>
+      </w:r>
+      <w:proofErr w:type="spellEnd"/>
+      <w:r>
+        <w:t>:</w:t>
       </w:r>
       <w:r>
         <w:t xml:space="preserve"> </w:t>
@@ -98,10 +100,15 @@
         <w:t>和</w:t>
       </w:r>
       <w:r>
-        <w:t>27</w:t>
-      </w:r>
-      <w:r>
-        <w:t xml:space="preserve"> Taoye发了一波补充数据，</w:t>
+        <w:t xml:space="preserve">27 </w:t>
+      </w:r>
+      <w:proofErr w:type="spellStart"/>
+      <w:r>
+        <w:t>Taoye</w:t>
+      </w:r>
+      <w:proofErr w:type="spellEnd"/>
+      <w:r>
+        <w:t>发了一波补充数据，</w:t>
       </w:r>
       <w:r>
         <w:rPr>
@@ -122,16 +129,38 @@
         <w:rPr>
           <w:rFonts w:hint="eastAsia"/>
         </w:rPr>
-        <w:t>后面的补充数据添加，我都是在train</w:t>
+        <w:t>后面的补充数据添加，我都是在</w:t>
+      </w:r>
+      <w:proofErr w:type="spellStart"/>
+      <w:r>
+        <w:rPr>
+          <w:rFonts w:hint="eastAsia"/>
+        </w:rPr>
+        <w:t>train</w:t>
       </w:r>
       <w:r>
         <w:t>_data</w:t>
       </w:r>
-      <w:r>
-        <w:rPr>
-          <w:rFonts w:hint="eastAsia"/>
-        </w:rPr>
-        <w:t>数据上直接加的，不需要重跑前面的数据处理过程</w:t>
+      <w:proofErr w:type="spellEnd"/>
+      <w:r>
+        <w:rPr>
+          <w:rFonts w:hint="eastAsia"/>
+        </w:rPr>
+        <w:t>数据上直接加的，不</w:t>
+      </w:r>
+      <w:proofErr w:type="gramStart"/>
+      <w:r>
+        <w:rPr>
+          <w:rFonts w:hint="eastAsia"/>
+        </w:rPr>
+        <w:t>需要重跑前面</w:t>
+      </w:r>
+      <w:proofErr w:type="gramEnd"/>
+      <w:r>
+        <w:rPr>
+          <w:rFonts w:hint="eastAsia"/>
+        </w:rPr>
+        <w:t>的数据处理过程</w:t>
       </w:r>
     </w:p>
     <w:p>
@@ -143,9 +172,11 @@
         </w:numPr>
         <w:ind w:firstLineChars="0"/>
       </w:pPr>
+      <w:proofErr w:type="spellStart"/>
       <w:r>
         <w:t>forecast_fte</w:t>
       </w:r>
+      <w:proofErr w:type="spellEnd"/>
       <w:r>
         <w:rPr>
           <w:rFonts w:hint="eastAsia"/>
@@ -174,11 +205,19 @@
         <w:rPr>
           <w:rFonts w:hint="eastAsia"/>
         </w:rPr>
-        <w:t>，在model</w:t>
+        <w:t>，在</w:t>
+      </w:r>
+      <w:proofErr w:type="spellStart"/>
+      <w:r>
+        <w:rPr>
+          <w:rFonts w:hint="eastAsia"/>
+        </w:rPr>
+        <w:t>model</w:t>
       </w:r>
       <w:r>
         <w:t>_result</w:t>
       </w:r>
+      <w:proofErr w:type="spellEnd"/>
       <w:r>
         <w:rPr>
           <w:rFonts w:hint="eastAsia"/>
@@ -194,9 +233,6 @@
           <w:numId w:val="4"/>
         </w:numPr>
         <w:ind w:firstLineChars="0"/>
-        <w:rPr>
-          <w:rFonts w:hint="eastAsia"/>
-        </w:rPr>
       </w:pPr>
     </w:p>
     <w:p/>
@@ -217,11 +253,6 @@
       </w:r>
     </w:p>
     <w:p>
-      <w:pPr>
-        <w:rPr>
-          <w:rFonts w:hint="eastAsia"/>
-        </w:rPr>
-      </w:pPr>
       <w:r>
         <w:t>C:\Users\28079083\OneDrive - Anheuser-Busch InBev\Desktop\2023项目\9.turnover</w:t>
       </w:r>
@@ -301,8 +332,17 @@
           <w:b/>
           <w:bCs/>
         </w:rPr>
-        <w:t xml:space="preserve"> sharon</w:t>
-      </w:r>
+        <w:t xml:space="preserve"> </w:t>
+      </w:r>
+      <w:proofErr w:type="spellStart"/>
+      <w:r>
+        <w:rPr>
+          <w:b/>
+          <w:bCs/>
+        </w:rPr>
+        <w:t>sharon</w:t>
+      </w:r>
+      <w:proofErr w:type="spellEnd"/>
       <w:r>
         <w:rPr>
           <w:rFonts w:hint="eastAsia"/>
@@ -343,7 +383,15 @@
     </w:p>
     <w:p>
       <w:r>
-        <w:t>C:\Users\28079083\OneDrive - Anheuser-Busch InBev\Desktop\2023项目\9.turnover\model_data\model_result1227</w:t>
+        <w:t>C:\Users\28079083\OneDrive - Anheuser-Busch InBev\Desktop\2023项目\9.turnover\</w:t>
+      </w:r>
+      <w:proofErr w:type="spellStart"/>
+      <w:r>
+        <w:t>model_data</w:t>
+      </w:r>
+      <w:proofErr w:type="spellEnd"/>
+      <w:r>
+        <w:t>\model_result1227</w:t>
       </w:r>
     </w:p>
     <w:p/>
@@ -364,11 +412,6 @@
       </w:r>
     </w:p>
     <w:p>
-      <w:pPr>
-        <w:rPr>
-          <w:rFonts w:hint="eastAsia"/>
-        </w:rPr>
-      </w:pPr>
       <w:r>
         <w:rPr>
           <w:rFonts w:hint="eastAsia"/>
@@ -397,7 +440,14 @@
         <w:rPr>
           <w:rFonts w:hint="eastAsia"/>
         </w:rPr>
-        <w:t>都在model</w:t>
+        <w:t>都在</w:t>
+      </w:r>
+      <w:proofErr w:type="spellStart"/>
+      <w:r>
+        <w:rPr>
+          <w:rFonts w:hint="eastAsia"/>
+        </w:rPr>
+        <w:t>model</w:t>
       </w:r>
       <w:r>
         <w:t>_</w:t>
@@ -408,6 +458,7 @@
         </w:rPr>
         <w:t>result</w:t>
       </w:r>
+      <w:proofErr w:type="spellEnd"/>
       <w:r>
         <w:t xml:space="preserve"> excel</w:t>
       </w:r>
@@ -435,11 +486,19 @@
         <w:rPr>
           <w:rFonts w:hint="eastAsia"/>
         </w:rPr>
-        <w:t>是抽样前的数据，模型的训练和测试数据是根据final</w:t>
+        <w:t>是抽样前的数据，模型的训练和测试数据是根据</w:t>
+      </w:r>
+      <w:proofErr w:type="spellStart"/>
+      <w:r>
+        <w:rPr>
+          <w:rFonts w:hint="eastAsia"/>
+        </w:rPr>
+        <w:t>final</w:t>
       </w:r>
       <w:r>
         <w:t>_train</w:t>
       </w:r>
+      <w:proofErr w:type="spellEnd"/>
       <w:r>
         <w:rPr>
           <w:rFonts w:hint="eastAsia"/>
@@ -504,11 +563,6 @@
       </w:r>
     </w:p>
     <w:p>
-      <w:pPr>
-        <w:rPr>
-          <w:rFonts w:hint="eastAsia"/>
-        </w:rPr>
-      </w:pPr>
       <w:r>
         <w:rPr>
           <w:rFonts w:hint="eastAsia"/>
@@ -535,11 +589,6 @@
       </w:r>
     </w:p>
     <w:p>
-      <w:pPr>
-        <w:rPr>
-          <w:rFonts w:hint="eastAsia"/>
-        </w:rPr>
-      </w:pPr>
       <w:r>
         <w:t>C</w:t>
       </w:r>
@@ -620,7 +669,14 @@
         <w:rPr>
           <w:rFonts w:hint="eastAsia"/>
         </w:rPr>
-        <w:t>未来半年</w:t>
+        <w:t>未来半</w:t>
+      </w:r>
+      <w:proofErr w:type="gramStart"/>
+      <w:r>
+        <w:rPr>
+          <w:rFonts w:hint="eastAsia"/>
+        </w:rPr>
+        <w:t>年</w:t>
       </w:r>
       <w:r>
         <w:rPr>
@@ -628,6 +684,7 @@
         </w:rPr>
         <w:t>是否</w:t>
       </w:r>
+      <w:proofErr w:type="gramEnd"/>
       <w:r>
         <w:rPr>
           <w:rFonts w:hint="eastAsia"/>
@@ -636,17 +693,20 @@
       </w:r>
     </w:p>
     <w:p>
-      <w:pPr>
-        <w:rPr>
-          <w:rFonts w:hint="eastAsia"/>
-        </w:rPr>
-      </w:pPr>
-      <w:r>
-        <w:rPr>
-          <w:rFonts w:hint="eastAsia"/>
-        </w:rPr>
-        <w:t>模型：catboost</w:t>
-      </w:r>
+      <w:r>
+        <w:rPr>
+          <w:rFonts w:hint="eastAsia"/>
+        </w:rPr>
+        <w:t>模型：</w:t>
+      </w:r>
+      <w:proofErr w:type="spellStart"/>
+      <w:r>
+        <w:rPr>
+          <w:rFonts w:hint="eastAsia"/>
+        </w:rPr>
+        <w:t>catboost</w:t>
+      </w:r>
+      <w:proofErr w:type="spellEnd"/>
     </w:p>
     <w:p/>
     <w:p>
@@ -691,10 +751,12 @@
         </w:numPr>
         <w:ind w:firstLineChars="0"/>
       </w:pPr>
+      <w:proofErr w:type="spellStart"/>
       <w:r>
         <w:lastRenderedPageBreak/>
         <w:t>LeaveType</w:t>
       </w:r>
+      <w:proofErr w:type="spellEnd"/>
       <w:r>
         <w:t xml:space="preserve"> </w:t>
       </w:r>
@@ -731,11 +793,6 @@
       </w:r>
     </w:p>
     <w:p>
-      <w:pPr>
-        <w:rPr>
-          <w:rFonts w:hint="eastAsia"/>
-        </w:rPr>
-      </w:pPr>
       <w:r>
         <w:rPr>
           <w:rFonts w:hint="eastAsia"/>
@@ -769,6 +826,7 @@
         </w:numPr>
         <w:ind w:firstLineChars="0"/>
       </w:pPr>
+      <w:proofErr w:type="spellStart"/>
       <w:r>
         <w:t>I</w:t>
       </w:r>
@@ -779,7 +837,11 @@
         <w:t>s</w:t>
       </w:r>
       <w:r>
-        <w:t>_fte =  1</w:t>
+        <w:t>_fte</w:t>
+      </w:r>
+      <w:proofErr w:type="spellEnd"/>
+      <w:r>
+        <w:t xml:space="preserve"> =  1</w:t>
       </w:r>
       <w:r>
         <w:rPr>
@@ -791,16 +853,38 @@
         <w:rPr>
           <w:rFonts w:hint="eastAsia"/>
         </w:rPr>
-        <w:t>模型的标签跟is</w:t>
+        <w:t>模型的标签跟</w:t>
+      </w:r>
+      <w:proofErr w:type="spellStart"/>
+      <w:r>
+        <w:rPr>
+          <w:rFonts w:hint="eastAsia"/>
+        </w:rPr>
+        <w:t>is</w:t>
       </w:r>
       <w:r>
         <w:t>_fte</w:t>
       </w:r>
-      <w:r>
-        <w:rPr>
-          <w:rFonts w:hint="eastAsia"/>
-        </w:rPr>
-        <w:t>的标签有半年的gap来保证是预测未来半年是否流失</w:t>
+      <w:proofErr w:type="spellEnd"/>
+      <w:r>
+        <w:rPr>
+          <w:rFonts w:hint="eastAsia"/>
+        </w:rPr>
+        <w:t>的标签有半年的gap来保证是预测未来半</w:t>
+      </w:r>
+      <w:proofErr w:type="gramStart"/>
+      <w:r>
+        <w:rPr>
+          <w:rFonts w:hint="eastAsia"/>
+        </w:rPr>
+        <w:t>年是否</w:t>
+      </w:r>
+      <w:proofErr w:type="gramEnd"/>
+      <w:r>
+        <w:rPr>
+          <w:rFonts w:hint="eastAsia"/>
+        </w:rPr>
+        <w:t>流失</w:t>
       </w:r>
     </w:p>
     <w:p>
@@ -811,9 +895,6 @@
           <w:numId w:val="7"/>
         </w:numPr>
         <w:ind w:firstLineChars="0"/>
-        <w:rPr>
-          <w:rFonts w:hint="eastAsia"/>
-        </w:rPr>
       </w:pPr>
       <w:r>
         <w:t>D</w:t>
@@ -909,237 +990,77 @@
           <w:b/>
           <w:bCs/>
         </w:rPr>
-        <w:t>问题：</w:t>
-      </w:r>
-    </w:p>
-    <w:p>
-      <w:pPr>
-        <w:rPr>
-          <w:rFonts w:hint="eastAsia"/>
-        </w:rPr>
-      </w:pPr>
-      <w:r>
-        <w:rPr>
-          <w:rFonts w:hint="eastAsia"/>
-        </w:rPr>
-        <w:t>Sharon要求engagement相关的变量EE和ME</w:t>
-      </w:r>
-      <w:r>
-        <w:rPr>
-          <w:rFonts w:hint="eastAsia"/>
-        </w:rPr>
-        <w:t>的重要性很高</w:t>
-      </w:r>
-    </w:p>
-    <w:p>
-      <w:pPr>
-        <w:pStyle w:val="ListParagraph"/>
-        <w:numPr>
-          <w:ilvl w:val="0"/>
-          <w:numId w:val="6"/>
-        </w:numPr>
-        <w:ind w:firstLineChars="0"/>
-      </w:pPr>
-      <w:r>
-        <w:t>M</w:t>
-      </w:r>
-      <w:r>
-        <w:rPr>
-          <w:rFonts w:hint="eastAsia"/>
-        </w:rPr>
-        <w:t>odel</w:t>
-      </w:r>
-      <w:r>
-        <w:t>_result</w:t>
-      </w:r>
-      <w:r>
-        <w:rPr>
-          <w:rFonts w:hint="eastAsia"/>
-        </w:rPr>
-        <w:t>的变量重要性里把</w:t>
-      </w:r>
-      <w:r>
-        <w:rPr>
-          <w:rFonts w:hint="eastAsia"/>
-        </w:rPr>
-        <w:t>manager</w:t>
-      </w:r>
-      <w:r>
-        <w:t xml:space="preserve"> Effectiveness </w:t>
-      </w:r>
-      <w:r>
-        <w:rPr>
-          <w:rFonts w:hint="eastAsia"/>
-        </w:rPr>
-        <w:t>和employee</w:t>
-      </w:r>
-      <w:r>
+        <w:t>原始数据demo</w:t>
+      </w:r>
+    </w:p>
+    <w:p>
+      <w:pPr>
+        <w:rPr>
+          <w:b/>
+          <w:bCs/>
+        </w:rPr>
+      </w:pPr>
+      <w:proofErr w:type="spellStart"/>
+      <w:r>
+        <w:rPr>
+          <w:b/>
+          <w:bCs/>
+        </w:rPr>
+        <w:t>C</w:t>
+      </w:r>
+      <w:r>
+        <w:rPr>
+          <w:rFonts w:hint="eastAsia"/>
+          <w:b/>
+          <w:bCs/>
+        </w:rPr>
+        <w:t>r</w:t>
+      </w:r>
+      <w:r>
+        <w:rPr>
+          <w:b/>
+          <w:bCs/>
+        </w:rPr>
+        <w:t>_data</w:t>
+      </w:r>
+      <w:proofErr w:type="spellEnd"/>
+      <w:r>
+        <w:rPr>
+          <w:b/>
+          <w:bCs/>
+        </w:rPr>
+        <w:t xml:space="preserve">: </w:t>
+      </w:r>
+      <w:proofErr w:type="spellStart"/>
+      <w:r>
+        <w:rPr>
+          <w:b/>
+          <w:bCs/>
+        </w:rPr>
+        <w:t>compa</w:t>
+      </w:r>
+      <w:proofErr w:type="spellEnd"/>
+      <w:r>
+        <w:rPr>
+          <w:b/>
+          <w:bCs/>
+        </w:rPr>
         <w:t xml:space="preserve"> </w:t>
       </w:r>
       <w:r>
         <w:rPr>
-          <w:rFonts w:hint="eastAsia"/>
-        </w:rPr>
-        <w:t>effectiveness都强行调高了</w:t>
-      </w:r>
-    </w:p>
-    <w:p>
-      <w:pPr>
-        <w:pStyle w:val="ListParagraph"/>
-        <w:numPr>
-          <w:ilvl w:val="0"/>
-          <w:numId w:val="6"/>
-        </w:numPr>
-        <w:ind w:firstLineChars="0"/>
-        <w:rPr>
-          <w:rFonts w:hint="eastAsia"/>
-        </w:rPr>
-      </w:pPr>
-      <w:r>
-        <w:rPr>
-          <w:rFonts w:hint="eastAsia"/>
-        </w:rPr>
-        <w:t>EE和ME数据缺失严重，用line</w:t>
-      </w:r>
-      <w:r>
-        <w:t xml:space="preserve"> manager</w:t>
-      </w:r>
-      <w:r>
-        <w:rPr>
-          <w:rFonts w:hint="eastAsia"/>
-        </w:rPr>
-        <w:t>的line</w:t>
-      </w:r>
-      <w:r>
-        <w:t xml:space="preserve"> manager</w:t>
-      </w:r>
-      <w:r>
-        <w:rPr>
-          <w:rFonts w:hint="eastAsia"/>
-        </w:rPr>
-        <w:t>的数据和org的数据填充</w:t>
-      </w:r>
-    </w:p>
-    <w:p>
-      <w:pPr>
-        <w:rPr>
-          <w:b/>
-          <w:bCs/>
-        </w:rPr>
-      </w:pPr>
-    </w:p>
-    <w:p>
-      <w:pPr>
-        <w:rPr>
-          <w:b/>
-          <w:bCs/>
-        </w:rPr>
-      </w:pPr>
-      <w:r>
-        <w:rPr>
-          <w:rFonts w:hint="eastAsia"/>
-          <w:b/>
-          <w:bCs/>
-        </w:rPr>
-        <w:t>T</w:t>
-      </w:r>
-      <w:r>
-        <w:rPr>
-          <w:b/>
-          <w:bCs/>
-        </w:rPr>
-        <w:t>ODO:</w:t>
-      </w:r>
-    </w:p>
-    <w:p>
-      <w:r>
-        <w:rPr>
-          <w:rFonts w:hint="eastAsia"/>
-        </w:rPr>
-        <w:t>把代码搬到databricks上画树的图</w:t>
-      </w:r>
-    </w:p>
-    <w:p/>
-    <w:p>
-      <w:pPr>
-        <w:rPr>
-          <w:rFonts w:hint="eastAsia"/>
-        </w:rPr>
-      </w:pPr>
-      <w:r>
-        <w:rPr>
-          <w:rFonts w:hint="eastAsia"/>
-          <w:b/>
-          <w:bCs/>
-        </w:rPr>
-        <w:t>离职率:</w:t>
-      </w:r>
-      <w:r>
-        <w:rPr>
-          <w:b/>
-          <w:bCs/>
-        </w:rPr>
-        <w:t xml:space="preserve"> </w:t>
-      </w:r>
-      <w:r>
-        <w:rPr>
-          <w:rFonts w:hint="eastAsia"/>
-        </w:rPr>
-        <w:t>distinct人-</w:t>
-      </w:r>
-      <w:r>
-        <w:t>30</w:t>
-      </w:r>
-      <w:r>
-        <w:rPr>
-          <w:rFonts w:hint="eastAsia"/>
-        </w:rPr>
-        <w:t>%；不distinct</w:t>
-      </w:r>
-      <w:r>
-        <w:t xml:space="preserve"> </w:t>
-      </w:r>
-      <w:r>
-        <w:rPr>
-          <w:rFonts w:hint="eastAsia"/>
-        </w:rPr>
-        <w:t>人</w:t>
-      </w:r>
-      <w:r>
-        <w:rPr>
-          <w:rFonts w:hint="eastAsia"/>
-        </w:rPr>
-        <w:t>-</w:t>
-      </w:r>
-      <w:r>
-        <w:t>9</w:t>
-      </w:r>
-      <w:r>
-        <w:rPr>
-          <w:rFonts w:hint="eastAsia"/>
-        </w:rPr>
-        <w:t>%（数据里</w:t>
-      </w:r>
-      <w:r>
-        <w:rPr>
-          <w:rFonts w:hint="eastAsia"/>
-        </w:rPr>
-        <w:t>，by人by</w:t>
-      </w:r>
-      <w:r>
-        <w:t xml:space="preserve"> </w:t>
-      </w:r>
-      <w:r>
-        <w:rPr>
-          <w:rFonts w:hint="eastAsia"/>
-        </w:rPr>
-        <w:t>year</w:t>
-      </w:r>
-      <w:r>
-        <w:rPr>
-          <w:rFonts w:hint="eastAsia"/>
-        </w:rPr>
-        <w:t>）</w:t>
+          <w:b/>
+          <w:bCs/>
+        </w:rPr>
+        <w:t>ratio</w:t>
+      </w:r>
+      <w:r>
+        <w:rPr>
+          <w:rFonts w:hint="eastAsia"/>
+          <w:b/>
+          <w:bCs/>
+        </w:rPr>
+        <w:t>是相对行业水平/peers的薪资</w:t>
       </w:r>
     </w:p>
     <w:p>
@@ -1154,10 +1075,10 @@
           <w:noProof/>
         </w:rPr>
         <w:drawing>
-          <wp:inline distT="0" distB="0" distL="0" distR="0" wp14:anchorId="77C15D48" wp14:editId="5C015AE3">
-            <wp:extent cx="2965450" cy="888635"/>
-            <wp:effectExtent l="0" t="0" r="6350" b="6985"/>
-            <wp:docPr id="3" name="Picture 3"/>
+          <wp:inline distT="0" distB="0" distL="0" distR="0" wp14:anchorId="6F1B073B" wp14:editId="07F685BC">
+            <wp:extent cx="5274310" cy="1108710"/>
+            <wp:effectExtent l="0" t="0" r="2540" b="0"/>
+            <wp:docPr id="4" name="Picture 4"/>
             <wp:cNvGraphicFramePr>
               <a:graphicFrameLocks xmlns:a="http://schemas.openxmlformats.org/drawingml/2006/main" noChangeAspect="1"/>
             </wp:cNvGraphicFramePr>
@@ -1177,7 +1098,7 @@
                   <pic:spPr>
                     <a:xfrm>
                       <a:off x="0" y="0"/>
-                      <a:ext cx="2981523" cy="893451"/>
+                      <a:ext cx="5274310" cy="1108710"/>
                     </a:xfrm>
                     <a:prstGeom prst="rect">
                       <a:avLst/>
@@ -1191,80 +1112,65 @@
       </w:r>
     </w:p>
     <w:p>
-      <w:pPr>
-        <w:rPr>
-          <w:b/>
-          <w:bCs/>
-        </w:rPr>
-      </w:pPr>
-    </w:p>
-    <w:p>
-      <w:pPr>
-        <w:rPr>
-          <w:b/>
-          <w:bCs/>
-        </w:rPr>
-      </w:pPr>
-    </w:p>
-    <w:p>
-      <w:pPr>
-        <w:rPr>
-          <w:b/>
-          <w:bCs/>
-        </w:rPr>
-      </w:pPr>
-    </w:p>
-    <w:p>
-      <w:pPr>
-        <w:rPr>
-          <w:b/>
-          <w:bCs/>
-        </w:rPr>
-      </w:pPr>
-      <w:r>
-        <w:rPr>
-          <w:rFonts w:hint="eastAsia"/>
-          <w:b/>
-          <w:bCs/>
-        </w:rPr>
-        <w:t>最终数据的缺失情况</w:t>
-      </w:r>
-    </w:p>
-    <w:p>
-      <w:pPr>
-        <w:pStyle w:val="ListParagraph"/>
-        <w:numPr>
-          <w:ilvl w:val="0"/>
-          <w:numId w:val="5"/>
-        </w:numPr>
-        <w:ind w:firstLineChars="0"/>
-        <w:rPr>
-          <w:rFonts w:hint="eastAsia"/>
-        </w:rPr>
-      </w:pPr>
-      <w:r>
-        <w:rPr>
-          <w:rFonts w:hint="eastAsia"/>
-        </w:rPr>
-        <w:t>模型数据的</w:t>
-      </w:r>
-    </w:p>
-    <w:p>
-      <w:pPr>
-        <w:rPr>
-          <w:rFonts w:hint="eastAsia"/>
+      <w:r>
+        <w:t>T</w:t>
+      </w:r>
+      <w:r>
+        <w:rPr>
+          <w:rFonts w:hint="eastAsia"/>
+        </w:rPr>
+        <w:t>urnover</w:t>
+      </w:r>
+      <w:r>
+        <w:t xml:space="preserve"> </w:t>
+      </w:r>
+      <w:r>
+        <w:rPr>
+          <w:rFonts w:hint="eastAsia"/>
+        </w:rPr>
+        <w:t>report含</w:t>
+      </w:r>
+      <w:r>
+        <w:rPr>
+          <w:rFonts w:hint="eastAsia"/>
+        </w:rPr>
+        <w:t>基本</w:t>
+      </w:r>
+      <w:r>
+        <w:rPr>
+          <w:rFonts w:hint="eastAsia"/>
+        </w:rPr>
+        <w:t>职位</w:t>
+      </w:r>
+      <w:r>
+        <w:rPr>
+          <w:rFonts w:hint="eastAsia"/>
+        </w:rPr>
+        <w:t>信息</w:t>
+      </w:r>
+      <w:r>
+        <w:rPr>
+          <w:rFonts w:hint="eastAsia"/>
+        </w:rPr>
+        <w:t>、员工信息、是否已离职等</w:t>
+      </w:r>
+    </w:p>
+    <w:p>
+      <w:pPr>
+        <w:rPr>
+          <w:b/>
+          <w:bCs/>
         </w:rPr>
       </w:pPr>
       <w:r>
         <w:rPr>
           <w:noProof/>
         </w:rPr>
-        <w:lastRenderedPageBreak/>
         <w:drawing>
-          <wp:inline distT="0" distB="0" distL="0" distR="0" wp14:anchorId="082EE0C4" wp14:editId="19155A50">
-            <wp:extent cx="2182055" cy="5003800"/>
-            <wp:effectExtent l="0" t="0" r="8890" b="6350"/>
-            <wp:docPr id="2" name="Picture 2"/>
+          <wp:inline distT="0" distB="0" distL="0" distR="0" wp14:anchorId="1F6966B5" wp14:editId="6EB6E8F0">
+            <wp:extent cx="5274310" cy="718185"/>
+            <wp:effectExtent l="0" t="0" r="2540" b="5715"/>
+            <wp:docPr id="5" name="Picture 5"/>
             <wp:cNvGraphicFramePr>
               <a:graphicFrameLocks xmlns:a="http://schemas.openxmlformats.org/drawingml/2006/main" noChangeAspect="1"/>
             </wp:cNvGraphicFramePr>
@@ -1284,6 +1190,745 @@
                   <pic:spPr>
                     <a:xfrm>
                       <a:off x="0" y="0"/>
+                      <a:ext cx="5274310" cy="718185"/>
+                    </a:xfrm>
+                    <a:prstGeom prst="rect">
+                      <a:avLst/>
+                    </a:prstGeom>
+                  </pic:spPr>
+                </pic:pic>
+              </a:graphicData>
+            </a:graphic>
+          </wp:inline>
+        </w:drawing>
+      </w:r>
+    </w:p>
+    <w:p>
+      <w:pPr>
+        <w:rPr>
+          <w:rFonts w:hint="eastAsia"/>
+          <w:b/>
+          <w:bCs/>
+        </w:rPr>
+      </w:pPr>
+      <w:r>
+        <w:rPr>
+          <w:rFonts w:hint="eastAsia"/>
+          <w:b/>
+          <w:bCs/>
+        </w:rPr>
+        <w:t>Movement</w:t>
+      </w:r>
+      <w:r>
+        <w:rPr>
+          <w:b/>
+          <w:bCs/>
+        </w:rPr>
+        <w:t xml:space="preserve"> </w:t>
+      </w:r>
+      <w:r>
+        <w:rPr>
+          <w:rFonts w:hint="eastAsia"/>
+          <w:b/>
+          <w:bCs/>
+        </w:rPr>
+        <w:t>职位变动</w:t>
+      </w:r>
+    </w:p>
+    <w:p>
+      <w:pPr>
+        <w:rPr>
+          <w:rFonts w:hint="eastAsia"/>
+          <w:b/>
+          <w:bCs/>
+        </w:rPr>
+      </w:pPr>
+      <w:r>
+        <w:rPr>
+          <w:noProof/>
+        </w:rPr>
+        <w:drawing>
+          <wp:inline distT="0" distB="0" distL="0" distR="0" wp14:anchorId="338F548A" wp14:editId="3846702A">
+            <wp:extent cx="5274310" cy="1052195"/>
+            <wp:effectExtent l="0" t="0" r="2540" b="0"/>
+            <wp:docPr id="6" name="Picture 6"/>
+            <wp:cNvGraphicFramePr>
+              <a:graphicFrameLocks xmlns:a="http://schemas.openxmlformats.org/drawingml/2006/main" noChangeAspect="1"/>
+            </wp:cNvGraphicFramePr>
+            <a:graphic xmlns:a="http://schemas.openxmlformats.org/drawingml/2006/main">
+              <a:graphicData uri="http://schemas.openxmlformats.org/drawingml/2006/picture">
+                <pic:pic xmlns:pic="http://schemas.openxmlformats.org/drawingml/2006/picture">
+                  <pic:nvPicPr>
+                    <pic:cNvPr id="1" name=""/>
+                    <pic:cNvPicPr/>
+                  </pic:nvPicPr>
+                  <pic:blipFill>
+                    <a:blip r:embed="rId9"/>
+                    <a:stretch>
+                      <a:fillRect/>
+                    </a:stretch>
+                  </pic:blipFill>
+                  <pic:spPr>
+                    <a:xfrm>
+                      <a:off x="0" y="0"/>
+                      <a:ext cx="5274310" cy="1052195"/>
+                    </a:xfrm>
+                    <a:prstGeom prst="rect">
+                      <a:avLst/>
+                    </a:prstGeom>
+                  </pic:spPr>
+                </pic:pic>
+              </a:graphicData>
+            </a:graphic>
+          </wp:inline>
+        </w:drawing>
+      </w:r>
+    </w:p>
+    <w:p>
+      <w:pPr>
+        <w:rPr>
+          <w:b/>
+          <w:bCs/>
+        </w:rPr>
+      </w:pPr>
+      <w:r>
+        <w:rPr>
+          <w:rFonts w:hint="eastAsia"/>
+          <w:b/>
+          <w:bCs/>
+        </w:rPr>
+        <w:t>OPR</w:t>
+      </w:r>
+      <w:r>
+        <w:rPr>
+          <w:b/>
+          <w:bCs/>
+        </w:rPr>
+        <w:t xml:space="preserve"> </w:t>
+      </w:r>
+      <w:r>
+        <w:rPr>
+          <w:rFonts w:hint="eastAsia"/>
+          <w:b/>
+          <w:bCs/>
+        </w:rPr>
+        <w:t>给员工的评价</w:t>
+      </w:r>
+    </w:p>
+    <w:p>
+      <w:pPr>
+        <w:rPr>
+          <w:b/>
+          <w:bCs/>
+        </w:rPr>
+      </w:pPr>
+      <w:r>
+        <w:rPr>
+          <w:noProof/>
+        </w:rPr>
+        <w:drawing>
+          <wp:inline distT="0" distB="0" distL="0" distR="0" wp14:anchorId="3A283E56" wp14:editId="65ED10BB">
+            <wp:extent cx="3568889" cy="1698819"/>
+            <wp:effectExtent l="0" t="0" r="0" b="0"/>
+            <wp:docPr id="7" name="Picture 7"/>
+            <wp:cNvGraphicFramePr>
+              <a:graphicFrameLocks xmlns:a="http://schemas.openxmlformats.org/drawingml/2006/main" noChangeAspect="1"/>
+            </wp:cNvGraphicFramePr>
+            <a:graphic xmlns:a="http://schemas.openxmlformats.org/drawingml/2006/main">
+              <a:graphicData uri="http://schemas.openxmlformats.org/drawingml/2006/picture">
+                <pic:pic xmlns:pic="http://schemas.openxmlformats.org/drawingml/2006/picture">
+                  <pic:nvPicPr>
+                    <pic:cNvPr id="1" name=""/>
+                    <pic:cNvPicPr/>
+                  </pic:nvPicPr>
+                  <pic:blipFill>
+                    <a:blip r:embed="rId10"/>
+                    <a:stretch>
+                      <a:fillRect/>
+                    </a:stretch>
+                  </pic:blipFill>
+                  <pic:spPr>
+                    <a:xfrm>
+                      <a:off x="0" y="0"/>
+                      <a:ext cx="3594394" cy="1710959"/>
+                    </a:xfrm>
+                    <a:prstGeom prst="rect">
+                      <a:avLst/>
+                    </a:prstGeom>
+                  </pic:spPr>
+                </pic:pic>
+              </a:graphicData>
+            </a:graphic>
+          </wp:inline>
+        </w:drawing>
+      </w:r>
+    </w:p>
+    <w:p>
+      <w:pPr>
+        <w:rPr>
+          <w:b/>
+          <w:bCs/>
+        </w:rPr>
+      </w:pPr>
+      <w:r>
+        <w:rPr>
+          <w:rFonts w:hint="eastAsia"/>
+          <w:b/>
+          <w:bCs/>
+        </w:rPr>
+        <w:t>敬业度调查数据</w:t>
+      </w:r>
+    </w:p>
+    <w:tbl>
+      <w:tblPr>
+        <w:tblW w:w="3560" w:type="dxa"/>
+        <w:tblLook w:val="04A0" w:firstRow="1" w:lastRow="0" w:firstColumn="1" w:lastColumn="0" w:noHBand="0" w:noVBand="1"/>
+      </w:tblPr>
+      <w:tblGrid>
+        <w:gridCol w:w="3560"/>
+      </w:tblGrid>
+      <w:tr>
+        <w:trPr>
+          <w:trHeight w:val="280"/>
+        </w:trPr>
+        <w:tc>
+          <w:tcPr>
+            <w:tcW w:w="3560" w:type="dxa"/>
+            <w:tcBorders>
+              <w:top w:val="nil"/>
+              <w:left w:val="nil"/>
+              <w:bottom w:val="nil"/>
+              <w:right w:val="nil"/>
+            </w:tcBorders>
+            <w:shd w:val="clear" w:color="auto" w:fill="auto"/>
+            <w:noWrap/>
+            <w:vAlign w:val="bottom"/>
+            <w:hideMark/>
+          </w:tcPr>
+          <w:p>
+            <w:pPr>
+              <w:widowControl/>
+              <w:jc w:val="left"/>
+              <w:rPr>
+                <w:rFonts w:ascii="宋体" w:eastAsia="宋体" w:hAnsi="宋体" w:cs="宋体"/>
+                <w:color w:val="000000"/>
+                <w:kern w:val="0"/>
+                <w:sz w:val="22"/>
+              </w:rPr>
+            </w:pPr>
+            <w:r>
+              <w:rPr>
+                <w:rFonts w:ascii="宋体" w:eastAsia="宋体" w:hAnsi="宋体" w:cs="宋体" w:hint="eastAsia"/>
+                <w:color w:val="000000"/>
+                <w:kern w:val="0"/>
+                <w:sz w:val="22"/>
+              </w:rPr>
+              <w:t>Employee Engagement Index</w:t>
+            </w:r>
+          </w:p>
+        </w:tc>
+      </w:tr>
+      <w:tr>
+        <w:trPr>
+          <w:trHeight w:val="280"/>
+        </w:trPr>
+        <w:tc>
+          <w:tcPr>
+            <w:tcW w:w="3560" w:type="dxa"/>
+            <w:tcBorders>
+              <w:top w:val="nil"/>
+              <w:left w:val="nil"/>
+              <w:bottom w:val="nil"/>
+              <w:right w:val="nil"/>
+            </w:tcBorders>
+            <w:shd w:val="clear" w:color="auto" w:fill="auto"/>
+            <w:noWrap/>
+            <w:vAlign w:val="bottom"/>
+            <w:hideMark/>
+          </w:tcPr>
+          <w:p>
+            <w:pPr>
+              <w:widowControl/>
+              <w:jc w:val="left"/>
+              <w:rPr>
+                <w:rFonts w:ascii="宋体" w:eastAsia="宋体" w:hAnsi="宋体" w:cs="宋体" w:hint="eastAsia"/>
+                <w:color w:val="000000"/>
+                <w:kern w:val="0"/>
+                <w:sz w:val="22"/>
+              </w:rPr>
+            </w:pPr>
+            <w:r>
+              <w:rPr>
+                <w:rFonts w:ascii="宋体" w:eastAsia="宋体" w:hAnsi="宋体" w:cs="宋体" w:hint="eastAsia"/>
+                <w:color w:val="000000"/>
+                <w:kern w:val="0"/>
+                <w:sz w:val="22"/>
+              </w:rPr>
+              <w:t>Manager Effectiveness Index</w:t>
+            </w:r>
+          </w:p>
+        </w:tc>
+      </w:tr>
+    </w:tbl>
+    <w:p>
+      <w:pPr>
+        <w:rPr>
+          <w:b/>
+          <w:bCs/>
+        </w:rPr>
+      </w:pPr>
+      <w:r>
+        <w:rPr>
+          <w:rFonts w:hint="eastAsia"/>
+          <w:b/>
+          <w:bCs/>
+        </w:rPr>
+        <w:lastRenderedPageBreak/>
+        <w:t>Organization</w:t>
+      </w:r>
+      <w:r>
+        <w:rPr>
+          <w:b/>
+          <w:bCs/>
+        </w:rPr>
+        <w:t xml:space="preserve"> </w:t>
+      </w:r>
+      <w:r>
+        <w:rPr>
+          <w:rFonts w:hint="eastAsia"/>
+          <w:b/>
+          <w:bCs/>
+        </w:rPr>
+        <w:t>data</w:t>
+      </w:r>
+      <w:r>
+        <w:rPr>
+          <w:b/>
+          <w:bCs/>
+        </w:rPr>
+        <w:t>:</w:t>
+      </w:r>
+    </w:p>
+    <w:p>
+      <w:pPr>
+        <w:rPr>
+          <w:rFonts w:hint="eastAsia"/>
+        </w:rPr>
+      </w:pPr>
+      <w:r>
+        <w:rPr>
+          <w:rFonts w:hint="eastAsia"/>
+        </w:rPr>
+        <w:t>所属部门，老板是谁，工作地等</w:t>
+      </w:r>
+    </w:p>
+    <w:p>
+      <w:pPr>
+        <w:rPr>
+          <w:b/>
+          <w:bCs/>
+        </w:rPr>
+      </w:pPr>
+    </w:p>
+    <w:p>
+      <w:pPr>
+        <w:rPr>
+          <w:b/>
+          <w:bCs/>
+        </w:rPr>
+      </w:pPr>
+    </w:p>
+    <w:p>
+      <w:pPr>
+        <w:rPr>
+          <w:b/>
+          <w:bCs/>
+        </w:rPr>
+      </w:pPr>
+    </w:p>
+    <w:p>
+      <w:pPr>
+        <w:rPr>
+          <w:b/>
+          <w:bCs/>
+        </w:rPr>
+      </w:pPr>
+      <w:r>
+        <w:rPr>
+          <w:rFonts w:hint="eastAsia"/>
+          <w:b/>
+          <w:bCs/>
+        </w:rPr>
+        <w:t>问题：</w:t>
+      </w:r>
+    </w:p>
+    <w:p>
+      <w:r>
+        <w:rPr>
+          <w:rFonts w:hint="eastAsia"/>
+        </w:rPr>
+        <w:t>Sharon要求engagement相关的变量EE和ME</w:t>
+      </w:r>
+      <w:r>
+        <w:rPr>
+          <w:rFonts w:hint="eastAsia"/>
+        </w:rPr>
+        <w:t>的重要性很高</w:t>
+      </w:r>
+    </w:p>
+    <w:p>
+      <w:pPr>
+        <w:pStyle w:val="ListParagraph"/>
+        <w:numPr>
+          <w:ilvl w:val="0"/>
+          <w:numId w:val="6"/>
+        </w:numPr>
+        <w:ind w:firstLineChars="0"/>
+      </w:pPr>
+      <w:proofErr w:type="spellStart"/>
+      <w:r>
+        <w:t>M</w:t>
+      </w:r>
+      <w:r>
+        <w:rPr>
+          <w:rFonts w:hint="eastAsia"/>
+        </w:rPr>
+        <w:t>odel</w:t>
+      </w:r>
+      <w:r>
+        <w:t>_result</w:t>
+      </w:r>
+      <w:proofErr w:type="spellEnd"/>
+      <w:r>
+        <w:rPr>
+          <w:rFonts w:hint="eastAsia"/>
+        </w:rPr>
+        <w:t>的变量重要性里把</w:t>
+      </w:r>
+      <w:r>
+        <w:rPr>
+          <w:rFonts w:hint="eastAsia"/>
+        </w:rPr>
+        <w:t>manager</w:t>
+      </w:r>
+      <w:r>
+        <w:t xml:space="preserve"> Effectiveness </w:t>
+      </w:r>
+      <w:r>
+        <w:rPr>
+          <w:rFonts w:hint="eastAsia"/>
+        </w:rPr>
+        <w:t>和employee</w:t>
+      </w:r>
+      <w:r>
+        <w:t xml:space="preserve"> </w:t>
+      </w:r>
+      <w:r>
+        <w:rPr>
+          <w:rFonts w:hint="eastAsia"/>
+        </w:rPr>
+        <w:t>effectiveness都强行调高了</w:t>
+      </w:r>
+    </w:p>
+    <w:p>
+      <w:pPr>
+        <w:pStyle w:val="ListParagraph"/>
+        <w:numPr>
+          <w:ilvl w:val="0"/>
+          <w:numId w:val="6"/>
+        </w:numPr>
+        <w:ind w:firstLineChars="0"/>
+      </w:pPr>
+      <w:r>
+        <w:rPr>
+          <w:rFonts w:hint="eastAsia"/>
+        </w:rPr>
+        <w:t>EE和ME数据缺失严重，用line</w:t>
+      </w:r>
+      <w:r>
+        <w:t xml:space="preserve"> manager</w:t>
+      </w:r>
+      <w:r>
+        <w:rPr>
+          <w:rFonts w:hint="eastAsia"/>
+        </w:rPr>
+        <w:t>的line</w:t>
+      </w:r>
+      <w:r>
+        <w:t xml:space="preserve"> manager</w:t>
+      </w:r>
+      <w:r>
+        <w:rPr>
+          <w:rFonts w:hint="eastAsia"/>
+        </w:rPr>
+        <w:t>的数据和org的数据填充</w:t>
+      </w:r>
+    </w:p>
+    <w:p>
+      <w:pPr>
+        <w:rPr>
+          <w:b/>
+          <w:bCs/>
+        </w:rPr>
+      </w:pPr>
+    </w:p>
+    <w:p>
+      <w:pPr>
+        <w:rPr>
+          <w:b/>
+          <w:bCs/>
+        </w:rPr>
+      </w:pPr>
+      <w:r>
+        <w:rPr>
+          <w:rFonts w:hint="eastAsia"/>
+          <w:b/>
+          <w:bCs/>
+        </w:rPr>
+        <w:t>T</w:t>
+      </w:r>
+      <w:r>
+        <w:rPr>
+          <w:b/>
+          <w:bCs/>
+        </w:rPr>
+        <w:t>ODO:</w:t>
+      </w:r>
+    </w:p>
+    <w:p>
+      <w:r>
+        <w:rPr>
+          <w:rFonts w:hint="eastAsia"/>
+        </w:rPr>
+        <w:t>把代码搬到</w:t>
+      </w:r>
+      <w:proofErr w:type="spellStart"/>
+      <w:r>
+        <w:rPr>
+          <w:rFonts w:hint="eastAsia"/>
+        </w:rPr>
+        <w:t>databricks</w:t>
+      </w:r>
+      <w:proofErr w:type="spellEnd"/>
+      <w:r>
+        <w:rPr>
+          <w:rFonts w:hint="eastAsia"/>
+        </w:rPr>
+        <w:t>上画树的图</w:t>
+      </w:r>
+    </w:p>
+    <w:p/>
+    <w:p>
+      <w:r>
+        <w:rPr>
+          <w:rFonts w:hint="eastAsia"/>
+          <w:b/>
+          <w:bCs/>
+        </w:rPr>
+        <w:t>离职率:</w:t>
+      </w:r>
+      <w:r>
+        <w:rPr>
+          <w:b/>
+          <w:bCs/>
+        </w:rPr>
+        <w:t xml:space="preserve"> </w:t>
+      </w:r>
+      <w:r>
+        <w:rPr>
+          <w:rFonts w:hint="eastAsia"/>
+        </w:rPr>
+        <w:t>distinct人-</w:t>
+      </w:r>
+      <w:r>
+        <w:t>30</w:t>
+      </w:r>
+      <w:r>
+        <w:rPr>
+          <w:rFonts w:hint="eastAsia"/>
+        </w:rPr>
+        <w:t>%；不distinct</w:t>
+      </w:r>
+      <w:r>
+        <w:t xml:space="preserve"> </w:t>
+      </w:r>
+      <w:r>
+        <w:rPr>
+          <w:rFonts w:hint="eastAsia"/>
+        </w:rPr>
+        <w:t>人</w:t>
+      </w:r>
+      <w:r>
+        <w:rPr>
+          <w:rFonts w:hint="eastAsia"/>
+        </w:rPr>
+        <w:t>-</w:t>
+      </w:r>
+      <w:r>
+        <w:t>9</w:t>
+      </w:r>
+      <w:r>
+        <w:rPr>
+          <w:rFonts w:hint="eastAsia"/>
+        </w:rPr>
+        <w:t>%（数据里</w:t>
+      </w:r>
+      <w:r>
+        <w:rPr>
+          <w:rFonts w:hint="eastAsia"/>
+        </w:rPr>
+        <w:t>，by人by</w:t>
+      </w:r>
+      <w:r>
+        <w:t xml:space="preserve"> </w:t>
+      </w:r>
+      <w:r>
+        <w:rPr>
+          <w:rFonts w:hint="eastAsia"/>
+        </w:rPr>
+        <w:t>year</w:t>
+      </w:r>
+      <w:r>
+        <w:rPr>
+          <w:rFonts w:hint="eastAsia"/>
+        </w:rPr>
+        <w:t>）</w:t>
+      </w:r>
+    </w:p>
+    <w:p>
+      <w:pPr>
+        <w:rPr>
+          <w:b/>
+          <w:bCs/>
+        </w:rPr>
+      </w:pPr>
+      <w:r>
+        <w:rPr>
+          <w:noProof/>
+        </w:rPr>
+        <w:drawing>
+          <wp:inline distT="0" distB="0" distL="0" distR="0" wp14:anchorId="77C15D48" wp14:editId="5C015AE3">
+            <wp:extent cx="2965450" cy="888635"/>
+            <wp:effectExtent l="0" t="0" r="6350" b="6985"/>
+            <wp:docPr id="3" name="Picture 3"/>
+            <wp:cNvGraphicFramePr>
+              <a:graphicFrameLocks xmlns:a="http://schemas.openxmlformats.org/drawingml/2006/main" noChangeAspect="1"/>
+            </wp:cNvGraphicFramePr>
+            <a:graphic xmlns:a="http://schemas.openxmlformats.org/drawingml/2006/main">
+              <a:graphicData uri="http://schemas.openxmlformats.org/drawingml/2006/picture">
+                <pic:pic xmlns:pic="http://schemas.openxmlformats.org/drawingml/2006/picture">
+                  <pic:nvPicPr>
+                    <pic:cNvPr id="1" name=""/>
+                    <pic:cNvPicPr/>
+                  </pic:nvPicPr>
+                  <pic:blipFill>
+                    <a:blip r:embed="rId11"/>
+                    <a:stretch>
+                      <a:fillRect/>
+                    </a:stretch>
+                  </pic:blipFill>
+                  <pic:spPr>
+                    <a:xfrm>
+                      <a:off x="0" y="0"/>
+                      <a:ext cx="2981523" cy="893451"/>
+                    </a:xfrm>
+                    <a:prstGeom prst="rect">
+                      <a:avLst/>
+                    </a:prstGeom>
+                  </pic:spPr>
+                </pic:pic>
+              </a:graphicData>
+            </a:graphic>
+          </wp:inline>
+        </w:drawing>
+      </w:r>
+    </w:p>
+    <w:p>
+      <w:pPr>
+        <w:rPr>
+          <w:b/>
+          <w:bCs/>
+        </w:rPr>
+      </w:pPr>
+    </w:p>
+    <w:p>
+      <w:pPr>
+        <w:rPr>
+          <w:b/>
+          <w:bCs/>
+        </w:rPr>
+      </w:pPr>
+    </w:p>
+    <w:p>
+      <w:pPr>
+        <w:rPr>
+          <w:b/>
+          <w:bCs/>
+        </w:rPr>
+      </w:pPr>
+    </w:p>
+    <w:p>
+      <w:pPr>
+        <w:rPr>
+          <w:b/>
+          <w:bCs/>
+        </w:rPr>
+      </w:pPr>
+      <w:r>
+        <w:rPr>
+          <w:rFonts w:hint="eastAsia"/>
+          <w:b/>
+          <w:bCs/>
+        </w:rPr>
+        <w:t>最终数据的缺失情况</w:t>
+      </w:r>
+    </w:p>
+    <w:p>
+      <w:pPr>
+        <w:pStyle w:val="ListParagraph"/>
+        <w:numPr>
+          <w:ilvl w:val="0"/>
+          <w:numId w:val="5"/>
+        </w:numPr>
+        <w:ind w:firstLineChars="0"/>
+      </w:pPr>
+      <w:r>
+        <w:rPr>
+          <w:rFonts w:hint="eastAsia"/>
+        </w:rPr>
+        <w:t>模型数据的</w:t>
+      </w:r>
+    </w:p>
+    <w:p>
+      <w:r>
+        <w:rPr>
+          <w:noProof/>
+        </w:rPr>
+        <w:lastRenderedPageBreak/>
+        <w:drawing>
+          <wp:inline distT="0" distB="0" distL="0" distR="0" wp14:anchorId="082EE0C4" wp14:editId="19155A50">
+            <wp:extent cx="2182055" cy="5003800"/>
+            <wp:effectExtent l="0" t="0" r="8890" b="6350"/>
+            <wp:docPr id="2" name="Picture 2"/>
+            <wp:cNvGraphicFramePr>
+              <a:graphicFrameLocks xmlns:a="http://schemas.openxmlformats.org/drawingml/2006/main" noChangeAspect="1"/>
+            </wp:cNvGraphicFramePr>
+            <a:graphic xmlns:a="http://schemas.openxmlformats.org/drawingml/2006/main">
+              <a:graphicData uri="http://schemas.openxmlformats.org/drawingml/2006/picture">
+                <pic:pic xmlns:pic="http://schemas.openxmlformats.org/drawingml/2006/picture">
+                  <pic:nvPicPr>
+                    <pic:cNvPr id="1" name=""/>
+                    <pic:cNvPicPr/>
+                  </pic:nvPicPr>
+                  <pic:blipFill>
+                    <a:blip r:embed="rId12"/>
+                    <a:stretch>
+                      <a:fillRect/>
+                    </a:stretch>
+                  </pic:blipFill>
+                  <pic:spPr>
+                    <a:xfrm>
+                      <a:off x="0" y="0"/>
                       <a:ext cx="2185691" cy="5012139"/>
                     </a:xfrm>
                     <a:prstGeom prst="rect">
@@ -1298,11 +1943,6 @@
       </w:r>
     </w:p>
     <w:p>
-      <w:pPr>
-        <w:rPr>
-          <w:rFonts w:hint="eastAsia"/>
-        </w:rPr>
-      </w:pPr>
       <w:r>
         <w:rPr>
           <w:noProof/>
@@ -1324,7 +1964,7 @@
                     <pic:cNvPicPr/>
                   </pic:nvPicPr>
                   <pic:blipFill>
-                    <a:blip r:embed="rId9"/>
+                    <a:blip r:embed="rId13"/>
                     <a:stretch>
                       <a:fillRect/>
                     </a:stretch>

</xml_diff>